<commit_message>
format the doc into the r-markdown
</commit_message>
<xml_diff>
--- a/Juan/analysis_doc.docx
+++ b/Juan/analysis_doc.docx
@@ -883,16 +883,52 @@
           <w:sz w:val="28"/>
           <w:szCs w:val="28"/>
         </w:rPr>
-        <w:t>more variable to be introduced? Any suggestions?</w:t>
-      </w:r>
-    </w:p>
-    <w:p>
-      <w:pPr>
-        <w:pStyle w:val="ListParagraph"/>
-        <w:numPr>
-          <w:ilvl w:val="0"/>
-          <w:numId w:val="13"/>
-        </w:numPr>
+        <w:t>more variable</w:t>
+      </w:r>
+      <w:r>
+        <w:rPr>
+          <w:rFonts w:ascii="Times New Roman" w:hAnsi="Times New Roman"/>
+          <w:b/>
+          <w:bCs/>
+          <w:sz w:val="28"/>
+          <w:szCs w:val="28"/>
+        </w:rPr>
+        <w:t>s</w:t>
+      </w:r>
+      <w:r>
+        <w:rPr>
+          <w:rFonts w:ascii="Times New Roman" w:hAnsi="Times New Roman"/>
+          <w:b/>
+          <w:bCs/>
+          <w:sz w:val="28"/>
+          <w:szCs w:val="28"/>
+        </w:rPr>
+        <w:t xml:space="preserve"> to be introduced</w:t>
+      </w:r>
+      <w:r>
+        <w:rPr>
+          <w:rFonts w:ascii="Times New Roman" w:hAnsi="Times New Roman"/>
+          <w:b/>
+          <w:bCs/>
+          <w:sz w:val="28"/>
+          <w:szCs w:val="28"/>
+        </w:rPr>
+        <w:t xml:space="preserve"> &amp; data modifications</w:t>
+      </w:r>
+      <w:r>
+        <w:rPr>
+          <w:rFonts w:ascii="Times New Roman" w:hAnsi="Times New Roman"/>
+          <w:b/>
+          <w:bCs/>
+          <w:sz w:val="28"/>
+          <w:szCs w:val="28"/>
+        </w:rPr>
+        <w:t>? Any suggestions?</w:t>
+      </w:r>
+    </w:p>
+    <w:p>
+      <w:pPr>
+        <w:ind w:left="360"/>
         <w:rPr>
           <w:rFonts w:ascii="Times New Roman" w:hAnsi="Times New Roman"/>
           <w:b/>
@@ -2038,6 +2074,9 @@
       <w:r>
         <w:t xml:space="preserve">does not make much difference compared to the absolute value transformation. </w:t>
       </w:r>
+      <w:r>
+        <w:t>(magnitude is smaller than before for both treatment)</w:t>
+      </w:r>
     </w:p>
     <w:p>
       <w:r>
@@ -2133,7 +2172,6 @@
     <w:p/>
     <w:p>
       <w:r>
-        <w:lastRenderedPageBreak/>
         <w:t xml:space="preserve">The </w:t>
       </w:r>
       <w:proofErr w:type="spellStart"/>

</xml_diff>